<commit_message>
fix: minor changes in TEsSwitch
</commit_message>
<xml_diff>
--- a/Doc/Manual_rus.docx
+++ b/Doc/Manual_rus.docx
@@ -267,12 +267,12 @@
             <w:pStyle w:val="af3"/>
           </w:pPr>
           <w:r>
-            <w:t>Оглавлен</w:t>
+            <w:t>Оглавле</w:t>
           </w:r>
           <w:bookmarkStart w:id="0" w:name="_GoBack"/>
           <w:bookmarkEnd w:id="0"/>
           <w:r>
-            <w:t>ие</w:t>
+            <w:t>ние</w:t>
           </w:r>
         </w:p>
         <w:p>
@@ -371,7 +371,7 @@
             </w:rPr>
             <w:fldChar w:fldCharType="separate"/>
           </w:r>
-          <w:hyperlink w:anchor="_Toc449317265" w:history="1">
+          <w:hyperlink w:anchor="_Toc449319929" w:history="1">
             <w:r>
               <w:rPr>
                 <w:rStyle w:val="afe"/>
@@ -398,7 +398,7 @@
                 <w:noProof/>
                 <w:webHidden/>
               </w:rPr>
-              <w:instrText xml:space="preserve"> PAGEREF _Toc449317265 \h </w:instrText>
+              <w:instrText xml:space="preserve"> PAGEREF _Toc449319929 \h </w:instrText>
             </w:r>
             <w:r>
               <w:rPr>
@@ -441,7 +441,7 @@
               <w:lang w:val="ru-RU" w:eastAsia="ru-RU"/>
             </w:rPr>
           </w:pPr>
-          <w:hyperlink w:anchor="_Toc449317266" w:history="1">
+          <w:hyperlink w:anchor="_Toc449319930" w:history="1">
             <w:r>
               <w:rPr>
                 <w:rStyle w:val="afe"/>
@@ -468,7 +468,7 @@
                 <w:noProof/>
                 <w:webHidden/>
               </w:rPr>
-              <w:instrText xml:space="preserve"> PAGEREF _Toc449317266 \h </w:instrText>
+              <w:instrText xml:space="preserve"> PAGEREF _Toc449319930 \h </w:instrText>
             </w:r>
             <w:r>
               <w:rPr>
@@ -511,7 +511,7 @@
               <w:lang w:val="ru-RU" w:eastAsia="ru-RU"/>
             </w:rPr>
           </w:pPr>
-          <w:hyperlink w:anchor="_Toc449317267" w:history="1">
+          <w:hyperlink w:anchor="_Toc449319931" w:history="1">
             <w:r>
               <w:rPr>
                 <w:rStyle w:val="afe"/>
@@ -538,7 +538,7 @@
                 <w:noProof/>
                 <w:webHidden/>
               </w:rPr>
-              <w:instrText xml:space="preserve"> PAGEREF _Toc449317267 \h </w:instrText>
+              <w:instrText xml:space="preserve"> PAGEREF _Toc449319931 \h </w:instrText>
             </w:r>
             <w:r>
               <w:rPr>
@@ -597,7 +597,7 @@
       <w:pPr>
         <w:pStyle w:val="2"/>
       </w:pPr>
-      <w:bookmarkStart w:id="1" w:name="_Toc449317265"/>
+      <w:bookmarkStart w:id="1" w:name="_Toc449319929"/>
       <w:r>
         <w:lastRenderedPageBreak/>
         <w:t>Структура</w:t>
@@ -812,7 +812,7 @@
           <w:lang w:val="en-US"/>
         </w:rPr>
       </w:pPr>
-      <w:bookmarkStart w:id="2" w:name="_Toc449317266"/>
+      <w:bookmarkStart w:id="2" w:name="_Toc449319930"/>
       <w:proofErr w:type="spellStart"/>
       <w:r>
         <w:rPr>
@@ -1872,7 +1872,7 @@
           <w:lang w:val="en-US"/>
         </w:rPr>
       </w:pPr>
-      <w:bookmarkStart w:id="3" w:name="_Toc449317267"/>
+      <w:bookmarkStart w:id="3" w:name="_Toc449319931"/>
       <w:proofErr w:type="spellStart"/>
       <w:r>
         <w:lastRenderedPageBreak/>
@@ -1892,7 +1892,7 @@
         </w:rPr>
         <w:drawing>
           <wp:inline distT="0" distB="0" distL="0" distR="0" wp14:anchorId="7E982BDD" wp14:editId="2ED7A716">
-            <wp:extent cx="723900" cy="304800"/>
+            <wp:extent cx="1508125" cy="635000"/>
             <wp:effectExtent l="0" t="0" r="0" b="0"/>
             <wp:docPr id="5" name="Рисунок 5"/>
             <wp:cNvGraphicFramePr>
@@ -1914,7 +1914,7 @@
                   <pic:spPr>
                     <a:xfrm>
                       <a:off x="0" y="0"/>
-                      <a:ext cx="723900" cy="304800"/>
+                      <a:ext cx="1508125" cy="635000"/>
                     </a:xfrm>
                     <a:prstGeom prst="rect">
                       <a:avLst/>
@@ -2049,14 +2049,35 @@
     <w:p>
       <w:pPr>
         <w:pStyle w:val="Description"/>
-      </w:pPr>
-      <w:r>
-        <w:t>Расположение переключателя.</w:t>
+        <w:rPr>
+          <w:lang w:val="en-US"/>
+        </w:rPr>
+      </w:pPr>
+      <w:r>
+        <w:t>Расположение</w:t>
+      </w:r>
+      <w:r>
+        <w:rPr>
+          <w:lang w:val="en-US"/>
+        </w:rPr>
+        <w:t xml:space="preserve"> </w:t>
+      </w:r>
+      <w:r>
+        <w:t>переключателя</w:t>
+      </w:r>
+      <w:r>
+        <w:rPr>
+          <w:lang w:val="en-US"/>
+        </w:rPr>
+        <w:t>.</w:t>
       </w:r>
     </w:p>
     <w:p>
       <w:pPr>
         <w:pStyle w:val="Member"/>
+        <w:rPr>
+          <w:lang w:val="ru-RU"/>
+        </w:rPr>
       </w:pPr>
       <w:proofErr w:type="gramStart"/>
       <w:r>
@@ -2064,11 +2085,19 @@
       </w:r>
       <w:proofErr w:type="gramEnd"/>
       <w:r>
-        <w:t xml:space="preserve"> Style: </w:t>
-      </w:r>
-      <w:proofErr w:type="spellStart"/>
-      <w:r>
-        <w:t>TSwitchStyle</w:t>
+        <w:t xml:space="preserve"> </w:t>
+      </w:r>
+      <w:proofErr w:type="spellStart"/>
+      <w:r>
+        <w:t>FrameColor</w:t>
+      </w:r>
+      <w:proofErr w:type="spellEnd"/>
+      <w:r>
+        <w:t xml:space="preserve">: </w:t>
+      </w:r>
+      <w:proofErr w:type="spellStart"/>
+      <w:r>
+        <w:t>TColor</w:t>
       </w:r>
       <w:proofErr w:type="spellEnd"/>
       <w:r>
@@ -2076,7 +2105,7 @@
       </w:r>
       <w:proofErr w:type="spellStart"/>
       <w:r>
-        <w:t>FStyle</w:t>
+        <w:t>GetFrameColor</w:t>
       </w:r>
       <w:proofErr w:type="spellEnd"/>
       <w:r>
@@ -2084,7 +2113,15 @@
       </w:r>
       <w:proofErr w:type="spellStart"/>
       <w:r>
-        <w:t>SetStyle</w:t>
+        <w:t>SetFrameColor</w:t>
+      </w:r>
+      <w:proofErr w:type="spellEnd"/>
+      <w:r>
+        <w:t xml:space="preserve"> default </w:t>
+      </w:r>
+      <w:proofErr w:type="spellStart"/>
+      <w:r>
+        <w:t>clDefault</w:t>
       </w:r>
       <w:proofErr w:type="spellEnd"/>
       <w:r>
@@ -2096,12 +2133,49 @@
         <w:pStyle w:val="Description"/>
       </w:pPr>
       <w:r>
-        <w:t>Стиль компонента, на данный момент позволяет настраивать цвета.</w:t>
+        <w:t xml:space="preserve">Цвет </w:t>
+      </w:r>
+      <w:r>
+        <w:t>границы</w:t>
+      </w:r>
+      <w:r>
+        <w:t xml:space="preserve"> переключателя.</w:t>
+      </w:r>
+      <w:r>
+        <w:t xml:space="preserve"> </w:t>
+      </w:r>
+      <w:r>
+        <w:t xml:space="preserve">По умолчанию установлен в </w:t>
+      </w:r>
+      <w:proofErr w:type="spellStart"/>
+      <w:r>
+        <w:t>clDefault</w:t>
+      </w:r>
+      <w:proofErr w:type="spellEnd"/>
+      <w:r>
+        <w:t xml:space="preserve">, что </w:t>
+      </w:r>
+      <w:proofErr w:type="gramStart"/>
+      <w:r>
+        <w:t>означает</w:t>
+      </w:r>
+      <w:proofErr w:type="gramEnd"/>
+      <w:r>
+        <w:t xml:space="preserve"> что используются</w:t>
+      </w:r>
+      <w:r>
+        <w:t xml:space="preserve"> системный цвет</w:t>
+      </w:r>
+      <w:r>
+        <w:t>.</w:t>
       </w:r>
     </w:p>
     <w:p>
       <w:pPr>
         <w:pStyle w:val="Member"/>
+        <w:rPr>
+          <w:lang w:val="ru-RU"/>
+        </w:rPr>
       </w:pPr>
       <w:proofErr w:type="gramStart"/>
       <w:r>
@@ -2109,6 +2183,219 @@
       </w:r>
       <w:proofErr w:type="gramEnd"/>
       <w:r>
+        <w:t xml:space="preserve"> </w:t>
+      </w:r>
+      <w:proofErr w:type="spellStart"/>
+      <w:r>
+        <w:t>ThumbColor</w:t>
+      </w:r>
+      <w:proofErr w:type="spellEnd"/>
+      <w:r>
+        <w:t xml:space="preserve">: </w:t>
+      </w:r>
+      <w:proofErr w:type="spellStart"/>
+      <w:r>
+        <w:t>TColor</w:t>
+      </w:r>
+      <w:proofErr w:type="spellEnd"/>
+      <w:r>
+        <w:t xml:space="preserve"> read </w:t>
+      </w:r>
+      <w:proofErr w:type="spellStart"/>
+      <w:r>
+        <w:t>GetThumbColor</w:t>
+      </w:r>
+      <w:proofErr w:type="spellEnd"/>
+      <w:r>
+        <w:t xml:space="preserve"> write </w:t>
+      </w:r>
+      <w:proofErr w:type="spellStart"/>
+      <w:r>
+        <w:t>SetThumbColor</w:t>
+      </w:r>
+      <w:proofErr w:type="spellEnd"/>
+      <w:r>
+        <w:t xml:space="preserve"> default </w:t>
+      </w:r>
+      <w:proofErr w:type="spellStart"/>
+      <w:r>
+        <w:t>clDefault</w:t>
+      </w:r>
+      <w:proofErr w:type="spellEnd"/>
+      <w:r>
+        <w:t>;</w:t>
+      </w:r>
+    </w:p>
+    <w:p>
+      <w:pPr>
+        <w:pStyle w:val="Description"/>
+      </w:pPr>
+      <w:r>
+        <w:t xml:space="preserve">Цвет </w:t>
+      </w:r>
+      <w:r>
+        <w:t>ползунка</w:t>
+      </w:r>
+      <w:r>
+        <w:t xml:space="preserve"> переключателя.</w:t>
+      </w:r>
+      <w:r>
+        <w:t xml:space="preserve"> </w:t>
+      </w:r>
+      <w:r>
+        <w:t xml:space="preserve">По умолчанию установлен в </w:t>
+      </w:r>
+      <w:proofErr w:type="spellStart"/>
+      <w:r>
+        <w:t>clDefault</w:t>
+      </w:r>
+      <w:proofErr w:type="spellEnd"/>
+      <w:r>
+        <w:t xml:space="preserve">, что </w:t>
+      </w:r>
+      <w:proofErr w:type="gramStart"/>
+      <w:r>
+        <w:t>означает</w:t>
+      </w:r>
+      <w:proofErr w:type="gramEnd"/>
+      <w:r>
+        <w:t xml:space="preserve"> что используются системный цвет.</w:t>
+      </w:r>
+    </w:p>
+    <w:p>
+      <w:pPr>
+        <w:pStyle w:val="Member"/>
+      </w:pPr>
+      <w:proofErr w:type="gramStart"/>
+      <w:r>
+        <w:t>property</w:t>
+      </w:r>
+      <w:proofErr w:type="gramEnd"/>
+      <w:r>
+        <w:t xml:space="preserve"> </w:t>
+      </w:r>
+      <w:proofErr w:type="spellStart"/>
+      <w:r>
+        <w:t>MainColor</w:t>
+      </w:r>
+      <w:proofErr w:type="spellEnd"/>
+      <w:r>
+        <w:t xml:space="preserve">: </w:t>
+      </w:r>
+      <w:proofErr w:type="spellStart"/>
+      <w:r>
+        <w:t>TColor</w:t>
+      </w:r>
+      <w:proofErr w:type="spellEnd"/>
+      <w:r>
+        <w:t xml:space="preserve"> read </w:t>
+      </w:r>
+      <w:proofErr w:type="spellStart"/>
+      <w:r>
+        <w:t>GetMainColor</w:t>
+      </w:r>
+      <w:proofErr w:type="spellEnd"/>
+      <w:r>
+        <w:t xml:space="preserve"> write </w:t>
+      </w:r>
+      <w:proofErr w:type="spellStart"/>
+      <w:r>
+        <w:t>SetMainColor</w:t>
+      </w:r>
+      <w:proofErr w:type="spellEnd"/>
+      <w:r>
+        <w:t xml:space="preserve"> default </w:t>
+      </w:r>
+      <w:proofErr w:type="spellStart"/>
+      <w:r>
+        <w:t>clDefault</w:t>
+      </w:r>
+      <w:proofErr w:type="spellEnd"/>
+      <w:r>
+        <w:t>;</w:t>
+      </w:r>
+    </w:p>
+    <w:p>
+      <w:pPr>
+        <w:pStyle w:val="Description"/>
+      </w:pPr>
+      <w:r>
+        <w:t>Главный ц</w:t>
+      </w:r>
+      <w:r>
+        <w:t>вет переключателя.</w:t>
+      </w:r>
+      <w:r>
+        <w:t xml:space="preserve"> </w:t>
+      </w:r>
+      <w:r>
+        <w:t xml:space="preserve">По умолчанию установлен в </w:t>
+      </w:r>
+      <w:proofErr w:type="spellStart"/>
+      <w:r>
+        <w:t>clDefault</w:t>
+      </w:r>
+      <w:proofErr w:type="spellEnd"/>
+      <w:r>
+        <w:t xml:space="preserve">, что </w:t>
+      </w:r>
+      <w:proofErr w:type="gramStart"/>
+      <w:r>
+        <w:t>означает</w:t>
+      </w:r>
+      <w:proofErr w:type="gramEnd"/>
+      <w:r>
+        <w:t xml:space="preserve"> что используются системный цвет.</w:t>
+      </w:r>
+      <w:r>
+        <w:t xml:space="preserve"> (Для </w:t>
+      </w:r>
+      <w:r>
+        <w:rPr>
+          <w:lang w:val="en-US"/>
+        </w:rPr>
+        <w:t>Windows</w:t>
+      </w:r>
+      <w:r>
+        <w:t xml:space="preserve"> </w:t>
+      </w:r>
+      <w:r>
+        <w:rPr>
+          <w:lang w:val="en-US"/>
+        </w:rPr>
+        <w:t>Vista</w:t>
+      </w:r>
+      <w:r>
+        <w:t xml:space="preserve"> </w:t>
+      </w:r>
+      <w:r>
+        <w:t>и</w:t>
+      </w:r>
+      <w:r>
+        <w:t xml:space="preserve"> </w:t>
+      </w:r>
+      <w:r>
+        <w:t xml:space="preserve">далее используется </w:t>
+      </w:r>
+      <w:proofErr w:type="spellStart"/>
+      <w:r>
+        <w:t>DwmGetColorizationColor</w:t>
+      </w:r>
+      <w:proofErr w:type="spellEnd"/>
+      <w:r>
+        <w:t>)</w:t>
+      </w:r>
+    </w:p>
+    <w:p>
+      <w:pPr>
+        <w:pStyle w:val="Member"/>
+      </w:pPr>
+      <w:proofErr w:type="gramStart"/>
+      <w:r>
+        <w:t>property</w:t>
+      </w:r>
+      <w:proofErr w:type="gramEnd"/>
+      <w:r>
         <w:t xml:space="preserve"> Checked: Boolean read </w:t>
       </w:r>
       <w:proofErr w:type="spellStart"/>
@@ -2585,6 +2872,7 @@
       </w:pPr>
       <w:proofErr w:type="gramStart"/>
       <w:r>
+        <w:lastRenderedPageBreak/>
         <w:t>property</w:t>
       </w:r>
       <w:proofErr w:type="gramEnd"/>
@@ -6533,7 +6821,7 @@
 </file>
 
 <file path=customXml/itemProps1.xml><?xml version="1.0" encoding="utf-8"?>
-<ds:datastoreItem xmlns:ds="http://schemas.openxmlformats.org/officeDocument/2006/customXml" ds:itemID="{17C58A54-C2A5-494C-A7EB-4DF8112078D2}">
+<ds:datastoreItem xmlns:ds="http://schemas.openxmlformats.org/officeDocument/2006/customXml" ds:itemID="{C6326810-B597-4F64-9100-DB943E454550}">
   <ds:schemaRefs>
     <ds:schemaRef ds:uri="http://schemas.openxmlformats.org/officeDocument/2006/bibliography"/>
   </ds:schemaRefs>

</xml_diff>